<commit_message>
fix: correct phone number in CV files
This commit corrects a typo in the phone number listed in all CV files (English and Portuguese, both .docx and .pdf formats).

The first number was incorrectly listed as 9126-3772 and has been corrected to 99126-3772.
</commit_message>
<xml_diff>
--- a/public/files/Huann Almeida EN.docx
+++ b/public/files/Huann Almeida EN.docx
@@ -100,23 +100,31 @@
           <w:szCs w:val="20"/>
           <w:lang w:val="en-US"/>
         </w:rPr>
-        <w:t xml:space="preserve"> 9126-3772</w:t>
-      </w:r>
-      <w:r>
-        <w:rPr>
-          <w:sz w:val="20"/>
-          <w:szCs w:val="20"/>
-          <w:lang w:val="en-US"/>
-        </w:rPr>
-        <w:t xml:space="preserve"> | </w:t>
-      </w:r>
-      <w:r>
-        <w:rPr>
-          <w:sz w:val="20"/>
-          <w:szCs w:val="20"/>
-          <w:lang w:val="en-US"/>
-        </w:rPr>
-        <w:t xml:space="preserve"> </w:t>
+        <w:t xml:space="preserve"> 9</w:t>
+      </w:r>
+      <w:r>
+        <w:rPr>
+          <w:sz w:val="20"/>
+          <w:szCs w:val="20"/>
+          <w:lang w:val="en-US"/>
+        </w:rPr>
+        <w:t>9</w:t>
+      </w:r>
+      <w:r>
+        <w:rPr>
+          <w:sz w:val="20"/>
+          <w:szCs w:val="20"/>
+          <w:lang w:val="en-US"/>
+        </w:rPr>
+        <w:t>126-3772</w:t>
+      </w:r>
+      <w:r>
+        <w:rPr>
+          <w:sz w:val="20"/>
+          <w:szCs w:val="20"/>
+          <w:lang w:val="en-US"/>
+        </w:rPr>
+        <w:t xml:space="preserve"> |  </w:t>
       </w:r>
       <w:hyperlink r:id="rId6" w:history="1">
         <w:r>
@@ -183,23 +191,7 @@
           <w:szCs w:val="20"/>
           <w:lang w:val="en-US"/>
         </w:rPr>
-        <w:t xml:space="preserve"> </w:t>
-      </w:r>
-      <w:r>
-        <w:rPr>
-          <w:sz w:val="20"/>
-          <w:szCs w:val="20"/>
-          <w:lang w:val="en-US"/>
-        </w:rPr>
-        <w:t>•</w:t>
-      </w:r>
-      <w:r>
-        <w:rPr>
-          <w:sz w:val="20"/>
-          <w:szCs w:val="20"/>
-          <w:lang w:val="en-US"/>
-        </w:rPr>
-        <w:t xml:space="preserve"> </w:t>
+        <w:t xml:space="preserve"> • </w:t>
       </w:r>
       <w:hyperlink r:id="rId9" w:history="1">
         <w:r>
@@ -322,29 +314,7 @@
           <w:szCs w:val="24"/>
           <w:lang w:val="en-US"/>
         </w:rPr>
-        <w:t xml:space="preserve">FSW </w:t>
-      </w:r>
-      <w:proofErr w:type="spellStart"/>
-      <w:r>
-        <w:rPr>
-          <w:b/>
-          <w:bCs/>
-          <w:sz w:val="24"/>
-          <w:szCs w:val="24"/>
-          <w:lang w:val="en-US"/>
-        </w:rPr>
-        <w:t>Donalds</w:t>
-      </w:r>
-      <w:proofErr w:type="spellEnd"/>
-      <w:r>
-        <w:rPr>
-          <w:b/>
-          <w:bCs/>
-          <w:sz w:val="24"/>
-          <w:szCs w:val="24"/>
-          <w:lang w:val="en-US"/>
-        </w:rPr>
-        <w:t xml:space="preserve"> – </w:t>
+        <w:t xml:space="preserve">FSW Donalds – </w:t>
       </w:r>
       <w:hyperlink r:id="rId10" w:history="1">
         <w:r>
@@ -398,36 +368,8 @@
           <w:szCs w:val="20"/>
           <w:lang w:val="en-US"/>
         </w:rPr>
-        <w:t xml:space="preserve">Order management system built with Next.js, React, TypeScript, </w:t>
-      </w:r>
-      <w:proofErr w:type="spellStart"/>
-      <w:r>
-        <w:rPr>
-          <w:sz w:val="20"/>
-          <w:szCs w:val="20"/>
-          <w:lang w:val="en-US"/>
-        </w:rPr>
-        <w:t>TailwindCSS</w:t>
-      </w:r>
-      <w:proofErr w:type="spellEnd"/>
-      <w:r>
-        <w:rPr>
-          <w:sz w:val="20"/>
-          <w:szCs w:val="20"/>
-          <w:lang w:val="en-US"/>
-        </w:rPr>
-        <w:t xml:space="preserve">. Simulates an online burger restaurant with cart, checkout, and responsive layout. Deployed on </w:t>
-      </w:r>
-      <w:proofErr w:type="spellStart"/>
-      <w:r>
-        <w:rPr>
-          <w:sz w:val="20"/>
-          <w:szCs w:val="20"/>
-          <w:lang w:val="en-US"/>
-        </w:rPr>
-        <w:t>Vercel</w:t>
-      </w:r>
-      <w:proofErr w:type="spellEnd"/>
+        <w:t>Order management system built with Next.js, React, TypeScript, TailwindCSS. Simulates an online burger restaurant with cart, checkout, and responsive layout. Deployed on Vercel</w:t>
+      </w:r>
       <w:r>
         <w:rPr>
           <w:sz w:val="20"/>
@@ -487,25 +429,7 @@
           <w:szCs w:val="20"/>
           <w:lang w:val="en-US"/>
         </w:rPr>
-        <w:t xml:space="preserve">Real-time chat app built with React, Node.js, Express, </w:t>
-      </w:r>
-      <w:proofErr w:type="spellStart"/>
-      <w:r>
-        <w:rPr>
-          <w:sz w:val="20"/>
-          <w:szCs w:val="20"/>
-          <w:lang w:val="en-US"/>
-        </w:rPr>
-        <w:t>WebSockets</w:t>
-      </w:r>
-      <w:proofErr w:type="spellEnd"/>
-      <w:r>
-        <w:rPr>
-          <w:sz w:val="20"/>
-          <w:szCs w:val="20"/>
-          <w:lang w:val="en-US"/>
-        </w:rPr>
-        <w:t>, and MongoDB. Includes user authentication, audio rooms, and chat channels</w:t>
+        <w:t>Real-time chat app built with React, Node.js, Express, WebSockets, and MongoDB. Includes user authentication, audio rooms, and chat channels</w:t>
       </w:r>
       <w:r>
         <w:rPr>
@@ -650,43 +574,7 @@
           <w:szCs w:val="20"/>
           <w:lang w:val="en-US"/>
         </w:rPr>
-        <w:t xml:space="preserve">Voice-to-text note-taking app built with React, </w:t>
-      </w:r>
-      <w:proofErr w:type="spellStart"/>
-      <w:r>
-        <w:rPr>
-          <w:sz w:val="20"/>
-          <w:szCs w:val="20"/>
-          <w:lang w:val="en-US"/>
-        </w:rPr>
-        <w:t>TailwindCSS</w:t>
-      </w:r>
-      <w:proofErr w:type="spellEnd"/>
-      <w:r>
-        <w:rPr>
-          <w:sz w:val="20"/>
-          <w:szCs w:val="20"/>
-          <w:lang w:val="en-US"/>
-        </w:rPr>
-        <w:t xml:space="preserve">, and </w:t>
-      </w:r>
-      <w:proofErr w:type="spellStart"/>
-      <w:r>
-        <w:rPr>
-          <w:sz w:val="20"/>
-          <w:szCs w:val="20"/>
-          <w:lang w:val="en-US"/>
-        </w:rPr>
-        <w:t>Vite</w:t>
-      </w:r>
-      <w:proofErr w:type="spellEnd"/>
-      <w:r>
-        <w:rPr>
-          <w:sz w:val="20"/>
-          <w:szCs w:val="20"/>
-          <w:lang w:val="en-US"/>
-        </w:rPr>
-        <w:t>. Leverages browser APIs for speech recognition and has an elegant, user-friendly interface</w:t>
+        <w:t>Voice-to-text note-taking app built with React, TailwindCSS, and Vite. Leverages browser APIs for speech recognition and has an elegant, user-friendly interface</w:t>
       </w:r>
       <w:r>
         <w:rPr>
@@ -804,43 +692,7 @@
           <w:szCs w:val="20"/>
           <w:lang w:val="en-US"/>
         </w:rPr>
-        <w:t xml:space="preserve">ReactJS, Next.js, JavaScript, TypeScript, Node.js, Express, REST APIs, PostgreSQL, MongoDB, </w:t>
-      </w:r>
-      <w:proofErr w:type="spellStart"/>
-      <w:r>
-        <w:rPr>
-          <w:sz w:val="20"/>
-          <w:szCs w:val="20"/>
-          <w:lang w:val="en-US"/>
-        </w:rPr>
-        <w:t>TailwindCSS</w:t>
-      </w:r>
-      <w:proofErr w:type="spellEnd"/>
-      <w:r>
-        <w:rPr>
-          <w:sz w:val="20"/>
-          <w:szCs w:val="20"/>
-          <w:lang w:val="en-US"/>
-        </w:rPr>
-        <w:t xml:space="preserve">, </w:t>
-      </w:r>
-      <w:proofErr w:type="spellStart"/>
-      <w:r>
-        <w:rPr>
-          <w:sz w:val="20"/>
-          <w:szCs w:val="20"/>
-          <w:lang w:val="en-US"/>
-        </w:rPr>
-        <w:t>Shadcn</w:t>
-      </w:r>
-      <w:proofErr w:type="spellEnd"/>
-      <w:r>
-        <w:rPr>
-          <w:sz w:val="20"/>
-          <w:szCs w:val="20"/>
-          <w:lang w:val="en-US"/>
-        </w:rPr>
-        <w:t>/UI, Figma, Git, GitHub, React Native, Agile (Scrum/Kanban), UI/UX principles</w:t>
+        <w:t>ReactJS, Next.js, JavaScript, TypeScript, Node.js, Express, REST APIs, PostgreSQL, MongoDB, TailwindCSS, Shadcn/UI, Figma, Git, GitHub, React Native, Agile (Scrum/Kanban), UI/UX principles</w:t>
       </w:r>
       <w:r>
         <w:rPr>
@@ -931,40 +783,16 @@
         </w:rPr>
         <w:br/>
       </w:r>
-      <w:proofErr w:type="spellStart"/>
-      <w:r>
-        <w:rPr>
-          <w:b/>
-          <w:bCs/>
-          <w:sz w:val="24"/>
-          <w:szCs w:val="24"/>
-          <w:lang w:val="en-US"/>
-        </w:rPr>
-        <w:t>Editora</w:t>
-      </w:r>
-      <w:proofErr w:type="spellEnd"/>
-      <w:r>
-        <w:rPr>
-          <w:b/>
-          <w:bCs/>
-          <w:sz w:val="24"/>
-          <w:szCs w:val="24"/>
-          <w:lang w:val="en-US"/>
-        </w:rPr>
-        <w:t xml:space="preserve"> </w:t>
-      </w:r>
-      <w:proofErr w:type="spellStart"/>
-      <w:r>
-        <w:rPr>
-          <w:b/>
-          <w:bCs/>
-          <w:sz w:val="24"/>
-          <w:szCs w:val="24"/>
-          <w:lang w:val="en-US"/>
-        </w:rPr>
-        <w:t>Construir</w:t>
-      </w:r>
-      <w:proofErr w:type="spellEnd"/>
+      <w:r>
+        <w:rPr>
+          <w:b/>
+          <w:bCs/>
+          <w:sz w:val="24"/>
+          <w:szCs w:val="24"/>
+          <w:lang w:val="en-US"/>
+        </w:rPr>
+        <w:t>Editora Construir</w:t>
+      </w:r>
       <w:r>
         <w:rPr>
           <w:sz w:val="24"/>
@@ -1121,29 +949,7 @@
           <w:szCs w:val="24"/>
           <w:lang w:val="en-US"/>
         </w:rPr>
-        <w:t xml:space="preserve"> </w:t>
-      </w:r>
-      <w:proofErr w:type="gramStart"/>
-      <w:r>
-        <w:rPr>
-          <w:b/>
-          <w:bCs/>
-          <w:sz w:val="24"/>
-          <w:szCs w:val="24"/>
-          <w:lang w:val="en-US"/>
-        </w:rPr>
-        <w:t>Lead</w:t>
-      </w:r>
-      <w:proofErr w:type="gramEnd"/>
-      <w:r>
-        <w:rPr>
-          <w:b/>
-          <w:bCs/>
-          <w:sz w:val="24"/>
-          <w:szCs w:val="24"/>
-          <w:lang w:val="en-US"/>
-        </w:rPr>
-        <w:t xml:space="preserve"> Front-end</w:t>
+        <w:t xml:space="preserve"> Lead Front-end</w:t>
       </w:r>
       <w:r>
         <w:rPr>
@@ -1204,25 +1010,7 @@
           <w:szCs w:val="20"/>
           <w:lang w:val="en-US"/>
         </w:rPr>
-        <w:t xml:space="preserve">Led a front-end team using ReactJS and </w:t>
-      </w:r>
-      <w:proofErr w:type="spellStart"/>
-      <w:r>
-        <w:rPr>
-          <w:sz w:val="20"/>
-          <w:szCs w:val="20"/>
-          <w:lang w:val="en-US"/>
-        </w:rPr>
-        <w:t>Shadcn</w:t>
-      </w:r>
-      <w:proofErr w:type="spellEnd"/>
-      <w:r>
-        <w:rPr>
-          <w:sz w:val="20"/>
-          <w:szCs w:val="20"/>
-          <w:lang w:val="en-US"/>
-        </w:rPr>
-        <w:t>/UI within JavaScript ecosystem.</w:t>
+        <w:t>Led a front-end team using ReactJS and Shadcn/UI within JavaScript ecosystem.</w:t>
       </w:r>
     </w:p>
     <w:p>
@@ -1325,17 +1113,7 @@
           <w:szCs w:val="24"/>
           <w:lang w:val="en-US"/>
         </w:rPr>
-        <w:t>Front-End Developer (ReactJS)</w:t>
-      </w:r>
-      <w:r>
-        <w:rPr>
-          <w:b/>
-          <w:bCs/>
-          <w:sz w:val="24"/>
-          <w:szCs w:val="24"/>
-          <w:lang w:val="en-US"/>
-        </w:rPr>
-        <w:t xml:space="preserve"> </w:t>
+        <w:t xml:space="preserve">Front-End Developer (ReactJS) </w:t>
       </w:r>
     </w:p>
     <w:p>
@@ -1406,25 +1184,7 @@
           <w:szCs w:val="20"/>
           <w:lang w:val="en-US"/>
         </w:rPr>
-        <w:t xml:space="preserve">Built responsive UIs using ReactJS and </w:t>
-      </w:r>
-      <w:proofErr w:type="spellStart"/>
-      <w:r>
-        <w:rPr>
-          <w:sz w:val="20"/>
-          <w:szCs w:val="20"/>
-          <w:lang w:val="en-US"/>
-        </w:rPr>
-        <w:t>TailwindCSS</w:t>
-      </w:r>
-      <w:proofErr w:type="spellEnd"/>
-      <w:r>
-        <w:rPr>
-          <w:sz w:val="20"/>
-          <w:szCs w:val="20"/>
-          <w:lang w:val="en-US"/>
-        </w:rPr>
-        <w:t>.</w:t>
+        <w:t>Built responsive UIs using ReactJS and TailwindCSS.</w:t>
       </w:r>
     </w:p>
     <w:p>
@@ -1490,17 +1250,7 @@
           <w:szCs w:val="24"/>
           <w:lang w:val="en-US"/>
         </w:rPr>
-        <w:t>Front-End Developer</w:t>
-      </w:r>
-      <w:r>
-        <w:rPr>
-          <w:b/>
-          <w:bCs/>
-          <w:sz w:val="24"/>
-          <w:szCs w:val="24"/>
-          <w:lang w:val="en-US"/>
-        </w:rPr>
-        <w:t xml:space="preserve"> </w:t>
+        <w:t xml:space="preserve">Front-End Developer </w:t>
       </w:r>
       <w:r>
         <w:rPr>
@@ -1623,25 +1373,7 @@
           <w:szCs w:val="20"/>
           <w:lang w:val="en-US"/>
         </w:rPr>
-        <w:t>Integrated with legacy backend systems (</w:t>
-      </w:r>
-      <w:proofErr w:type="spellStart"/>
-      <w:r>
-        <w:rPr>
-          <w:sz w:val="20"/>
-          <w:szCs w:val="20"/>
-          <w:lang w:val="en-US"/>
-        </w:rPr>
-        <w:t>FiveWin</w:t>
-      </w:r>
-      <w:proofErr w:type="spellEnd"/>
-      <w:r>
-        <w:rPr>
-          <w:sz w:val="20"/>
-          <w:szCs w:val="20"/>
-          <w:lang w:val="en-US"/>
-        </w:rPr>
-        <w:t>).</w:t>
+        <w:t>Integrated with legacy backend systems (FiveWin).</w:t>
       </w:r>
     </w:p>
     <w:p>
@@ -1728,17 +1460,7 @@
           <w:szCs w:val="24"/>
           <w:lang w:val="en-US"/>
         </w:rPr>
-        <w:t xml:space="preserve">Wyden </w:t>
-      </w:r>
-      <w:r>
-        <w:rPr>
-          <w:b/>
-          <w:bCs/>
-          <w:sz w:val="24"/>
-          <w:szCs w:val="24"/>
-          <w:lang w:val="en-US"/>
-        </w:rPr>
-        <w:t>|</w:t>
+        <w:t>Wyden |</w:t>
       </w:r>
       <w:r>
         <w:rPr>
@@ -1831,17 +1553,7 @@
           <w:szCs w:val="24"/>
           <w:lang w:val="en-US"/>
         </w:rPr>
-        <w:t xml:space="preserve">UNIESP </w:t>
-      </w:r>
-      <w:r>
-        <w:rPr>
-          <w:b/>
-          <w:bCs/>
-          <w:sz w:val="24"/>
-          <w:szCs w:val="24"/>
-          <w:lang w:val="en-US"/>
-        </w:rPr>
-        <w:t>|</w:t>
+        <w:t>UNIESP |</w:t>
       </w:r>
       <w:r>
         <w:rPr>
@@ -1857,15 +1569,7 @@
           <w:szCs w:val="24"/>
           <w:lang w:val="en-US"/>
         </w:rPr>
-        <w:t>2010 – 2018</w:t>
-      </w:r>
-      <w:r>
-        <w:rPr>
-          <w:sz w:val="24"/>
-          <w:szCs w:val="24"/>
-          <w:lang w:val="en-US"/>
-        </w:rPr>
-        <w:t xml:space="preserve"> </w:t>
+        <w:t xml:space="preserve">2010 – 2018 </w:t>
       </w:r>
       <w:r>
         <w:rPr>
@@ -2015,69 +1719,12 @@
           <w:lang w:val="en-US"/>
         </w:rPr>
       </w:pPr>
-      <w:proofErr w:type="spellStart"/>
-      <w:r>
-        <w:rPr>
-          <w:sz w:val="20"/>
-          <w:szCs w:val="20"/>
-        </w:rPr>
-        <w:t>JavaScript</w:t>
-      </w:r>
-      <w:proofErr w:type="spellEnd"/>
-      <w:r>
-        <w:rPr>
-          <w:sz w:val="20"/>
-          <w:szCs w:val="20"/>
-        </w:rPr>
-        <w:t xml:space="preserve">, </w:t>
-      </w:r>
-      <w:proofErr w:type="spellStart"/>
-      <w:r>
-        <w:rPr>
-          <w:sz w:val="20"/>
-          <w:szCs w:val="20"/>
-        </w:rPr>
-        <w:t>React</w:t>
-      </w:r>
-      <w:proofErr w:type="spellEnd"/>
-      <w:r>
-        <w:rPr>
-          <w:sz w:val="20"/>
-          <w:szCs w:val="20"/>
-        </w:rPr>
-        <w:t xml:space="preserve">, Node.js, SQL, </w:t>
-      </w:r>
-      <w:proofErr w:type="spellStart"/>
-      <w:r>
-        <w:rPr>
-          <w:sz w:val="20"/>
-          <w:szCs w:val="20"/>
-        </w:rPr>
-        <w:t>MongoDB</w:t>
-      </w:r>
-      <w:proofErr w:type="spellEnd"/>
-      <w:r>
-        <w:rPr>
-          <w:sz w:val="20"/>
-          <w:szCs w:val="20"/>
-        </w:rPr>
-        <w:t xml:space="preserve">, </w:t>
-      </w:r>
-      <w:proofErr w:type="spellStart"/>
-      <w:r>
-        <w:rPr>
-          <w:sz w:val="20"/>
-          <w:szCs w:val="20"/>
-        </w:rPr>
-        <w:t>Git</w:t>
-      </w:r>
-      <w:proofErr w:type="spellEnd"/>
-      <w:r>
-        <w:rPr>
-          <w:sz w:val="20"/>
-          <w:szCs w:val="20"/>
-        </w:rPr>
-        <w:t>.</w:t>
+      <w:r>
+        <w:rPr>
+          <w:sz w:val="20"/>
+          <w:szCs w:val="20"/>
+        </w:rPr>
+        <w:t>JavaScript, React, Node.js, SQL, MongoDB, Git.</w:t>
       </w:r>
     </w:p>
     <w:p>
@@ -2099,20 +1746,8 @@
           <w:szCs w:val="24"/>
           <w:lang w:val="en-US"/>
         </w:rPr>
-        <w:t xml:space="preserve">Full Stack JavaScript • </w:t>
-      </w:r>
-      <w:proofErr w:type="spellStart"/>
-      <w:r>
-        <w:rPr>
-          <w:b/>
-          <w:bCs/>
-          <w:sz w:val="24"/>
-          <w:szCs w:val="24"/>
-          <w:lang w:val="en-US"/>
-        </w:rPr>
-        <w:t>OneBitCode</w:t>
-      </w:r>
-      <w:proofErr w:type="spellEnd"/>
+        <w:t>Full Stack JavaScript • OneBitCode</w:t>
+      </w:r>
     </w:p>
     <w:p>
       <w:pPr>
@@ -2185,20 +1820,8 @@
           <w:szCs w:val="24"/>
           <w:lang w:val="en-US"/>
         </w:rPr>
-        <w:t xml:space="preserve">• </w:t>
-      </w:r>
-      <w:proofErr w:type="spellStart"/>
-      <w:r>
-        <w:rPr>
-          <w:b/>
-          <w:bCs/>
-          <w:sz w:val="24"/>
-          <w:szCs w:val="24"/>
-          <w:lang w:val="en-US"/>
-        </w:rPr>
-        <w:t>Rocketseat</w:t>
-      </w:r>
-      <w:proofErr w:type="spellEnd"/>
+        <w:t>• Rocketseat</w:t>
+      </w:r>
     </w:p>
     <w:p>
       <w:pPr>
@@ -5253,6 +4876,7 @@
   <w:style w:type="character" w:default="1" w:styleId="Fontepargpadro">
     <w:name w:val="Default Paragraph Font"/>
     <w:uiPriority w:val="1"/>
+    <w:semiHidden/>
     <w:unhideWhenUsed/>
   </w:style>
   <w:style w:type="table" w:default="1" w:styleId="Tabelanormal">

</xml_diff>